<commit_message>
Doc: atualizado o relatório das sprints.
</commit_message>
<xml_diff>
--- a/Grupo 02 - Sprint_Relatório.docx
+++ b/Grupo 02 - Sprint_Relatório.docx
@@ -624,7 +624,13 @@
         </w:rPr>
         <w:t xml:space="preserve"> </w:t>
         <w:tab/>
-        <w:t>04.02.24</w:t>
+        <w:t xml:space="preserve">04.02.24  /  </w:t>
+      </w:r>
+      <w:r>
+        <w:rPr>
+          <w:rFonts w:ascii="Arial" w:hAnsi="Arial"/>
+        </w:rPr>
+        <w:t>15h – 17h30.</w:t>
       </w:r>
     </w:p>
     <w:p>
@@ -1033,6 +1039,54 @@
       <w:pPr>
         <w:pStyle w:val="Normal"/>
         <w:bidi w:val="0"/>
+        <w:jc w:val="left"/>
+        <w:rPr>
+          <w:rFonts w:ascii="Arial" w:hAnsi="Arial"/>
+        </w:rPr>
+      </w:pPr>
+      <w:r>
+        <w:rPr/>
+        <w:t xml:space="preserve">Sprint 01: </w:t>
+      </w:r>
+      <w:r>
+        <w:rPr/>
+        <w:t>08.02</w:t>
+      </w:r>
+      <w:r>
+        <w:rPr/>
+        <w:t xml:space="preserve">.24 – </w:t>
+      </w:r>
+      <w:r>
+        <w:rPr/>
+        <w:t>21</w:t>
+      </w:r>
+      <w:r>
+        <w:rPr/>
+        <w:t xml:space="preserve">.02.24 </w:t>
+      </w:r>
+      <w:r>
+        <w:rPr/>
+        <w:t>(abrange o período de carnaval)</w:t>
+      </w:r>
+    </w:p>
+    <w:p>
+      <w:pPr>
+        <w:pStyle w:val="Normal"/>
+        <w:bidi w:val="0"/>
+        <w:jc w:val="left"/>
+        <w:rPr>
+          <w:rFonts w:ascii="Arial" w:hAnsi="Arial"/>
+        </w:rPr>
+      </w:pPr>
+      <w:r>
+        <w:rPr/>
+        <w:t>-----------------------------------------------------------------------------------------------------------------------</w:t>
+      </w:r>
+    </w:p>
+    <w:p>
+      <w:pPr>
+        <w:pStyle w:val="Normal"/>
+        <w:bidi w:val="0"/>
         <w:jc w:val="both"/>
         <w:rPr>
           <w:rFonts w:ascii="Arial" w:hAnsi="Arial"/>
@@ -1052,18 +1106,13 @@
         </w:rPr>
         <w:tab/>
         <w:tab/>
-      </w:r>
-      <w:r>
-        <w:rPr>
-          <w:rFonts w:ascii="Arial" w:hAnsi="Arial"/>
-        </w:rPr>
-        <w:t>11</w:t>
-      </w:r>
-      <w:r>
-        <w:rPr>
-          <w:rFonts w:ascii="Arial" w:hAnsi="Arial"/>
-        </w:rPr>
-        <w:t>.02.24</w:t>
+        <w:t xml:space="preserve">11.02.24  /  </w:t>
+      </w:r>
+      <w:r>
+        <w:rPr>
+          <w:rFonts w:ascii="Arial" w:hAnsi="Arial"/>
+        </w:rPr>
+        <w:t>8h - 10h20</w:t>
       </w:r>
     </w:p>
     <w:p>
@@ -1119,62 +1168,38 @@
         <w:rPr>
           <w:rFonts w:ascii="Arial" w:hAnsi="Arial"/>
         </w:rPr>
-        <w:t xml:space="preserve">A </w:t>
-      </w:r>
-      <w:r>
-        <w:rPr>
-          <w:rFonts w:ascii="Arial" w:hAnsi="Arial"/>
-        </w:rPr>
-        <w:t xml:space="preserve">Fran </w:t>
-      </w:r>
-      <w:r>
-        <w:rPr>
-          <w:rFonts w:ascii="Arial" w:hAnsi="Arial"/>
-        </w:rPr>
-        <w:t>informou que não tinha como participar devido a imprevistos ocorridos na data.</w:t>
-      </w:r>
-    </w:p>
-    <w:p>
-      <w:pPr>
-        <w:pStyle w:val="Normal"/>
-        <w:bidi w:val="0"/>
-        <w:jc w:val="both"/>
-        <w:rPr>
-          <w:rFonts w:ascii="Arial" w:hAnsi="Arial"/>
-        </w:rPr>
-      </w:pPr>
-      <w:r>
-        <w:rPr>
-          <w:rFonts w:ascii="Arial" w:hAnsi="Arial"/>
-        </w:rPr>
-      </w:r>
-    </w:p>
-    <w:p>
-      <w:pPr>
-        <w:pStyle w:val="Normal"/>
-        <w:bidi w:val="0"/>
-        <w:jc w:val="both"/>
-        <w:rPr>
-          <w:rFonts w:ascii="Arial" w:hAnsi="Arial"/>
-        </w:rPr>
-      </w:pPr>
-      <w:r>
-        <w:rPr>
-          <w:rFonts w:ascii="Arial" w:hAnsi="Arial"/>
-        </w:rPr>
-        <w:t xml:space="preserve">Durante a reunião foi feito um review do que havia sido decidido pelo grupo nas reuniões anteriores </w:t>
-      </w:r>
-      <w:r>
-        <w:rPr>
-          <w:rFonts w:ascii="Arial" w:hAnsi="Arial"/>
-        </w:rPr>
-        <w:t>e em seguida, f</w:t>
-      </w:r>
-      <w:r>
-        <w:rPr>
-          <w:rFonts w:ascii="Arial" w:hAnsi="Arial"/>
-        </w:rPr>
-        <w:t>oi criado o "esqueleto" da página principal.</w:t>
+        <w:t>A Fran informou que não tinha como participar devido a imprevistos ocorridos na data.</w:t>
+      </w:r>
+    </w:p>
+    <w:p>
+      <w:pPr>
+        <w:pStyle w:val="Normal"/>
+        <w:bidi w:val="0"/>
+        <w:jc w:val="both"/>
+        <w:rPr>
+          <w:rFonts w:ascii="Arial" w:hAnsi="Arial"/>
+        </w:rPr>
+      </w:pPr>
+      <w:r>
+        <w:rPr>
+          <w:rFonts w:ascii="Arial" w:hAnsi="Arial"/>
+        </w:rPr>
+      </w:r>
+    </w:p>
+    <w:p>
+      <w:pPr>
+        <w:pStyle w:val="Normal"/>
+        <w:bidi w:val="0"/>
+        <w:jc w:val="both"/>
+        <w:rPr>
+          <w:rFonts w:ascii="Arial" w:hAnsi="Arial"/>
+        </w:rPr>
+      </w:pPr>
+      <w:r>
+        <w:rPr>
+          <w:rFonts w:ascii="Arial" w:hAnsi="Arial"/>
+        </w:rPr>
+        <w:t>Durante a reunião foi feito um review do que havia sido decidido pelo grupo nas reuniões anteriores e em seguida, foi criado o "esqueleto" da página principal.</w:t>
       </w:r>
     </w:p>
     <w:p>
@@ -1212,30 +1237,486 @@
       <w:pPr>
         <w:pStyle w:val="Normal"/>
         <w:bidi w:val="0"/>
-        <w:jc w:val="both"/>
-        <w:rPr>
-          <w:rFonts w:ascii="Arial" w:hAnsi="Arial"/>
-        </w:rPr>
-      </w:pPr>
-      <w:r>
-        <w:rPr>
-          <w:rFonts w:ascii="Arial" w:hAnsi="Arial"/>
-        </w:rPr>
-      </w:r>
-    </w:p>
-    <w:p>
-      <w:pPr>
-        <w:pStyle w:val="Normal"/>
-        <w:bidi w:val="0"/>
         <w:jc w:val="left"/>
         <w:rPr>
           <w:rFonts w:ascii="Arial" w:hAnsi="Arial"/>
         </w:rPr>
       </w:pPr>
       <w:r>
-        <w:rPr>
-          <w:rFonts w:ascii="Arial" w:hAnsi="Arial"/>
-        </w:rPr>
+        <w:rPr/>
+        <w:t>-----------------------------------------------------------------------------------------------------------------------</w:t>
+      </w:r>
+    </w:p>
+    <w:p>
+      <w:pPr>
+        <w:pStyle w:val="Normal"/>
+        <w:bidi w:val="0"/>
+        <w:jc w:val="both"/>
+        <w:rPr>
+          <w:rFonts w:ascii="Arial" w:hAnsi="Arial"/>
+        </w:rPr>
+      </w:pPr>
+      <w:r>
+        <w:rPr>
+          <w:rFonts w:ascii="Arial" w:hAnsi="Arial"/>
+        </w:rPr>
+      </w:r>
+    </w:p>
+    <w:p>
+      <w:pPr>
+        <w:pStyle w:val="Normal"/>
+        <w:bidi w:val="0"/>
+        <w:jc w:val="both"/>
+        <w:rPr>
+          <w:rFonts w:ascii="Arial" w:hAnsi="Arial"/>
+        </w:rPr>
+      </w:pPr>
+      <w:r>
+        <w:rPr>
+          <w:rFonts w:ascii="Arial" w:hAnsi="Arial"/>
+        </w:rPr>
+      </w:r>
+    </w:p>
+    <w:p>
+      <w:pPr>
+        <w:pStyle w:val="Normal"/>
+        <w:bidi w:val="0"/>
+        <w:jc w:val="both"/>
+        <w:rPr>
+          <w:rFonts w:ascii="Arial" w:hAnsi="Arial"/>
+        </w:rPr>
+      </w:pPr>
+      <w:r>
+        <w:rPr>
+          <w:rFonts w:ascii="Arial" w:hAnsi="Arial"/>
+          <w:b/>
+          <w:bCs/>
+        </w:rPr>
+        <w:t>Reunião 0</w:t>
+      </w:r>
+      <w:r>
+        <w:rPr>
+          <w:rFonts w:ascii="Arial" w:hAnsi="Arial"/>
+          <w:b/>
+          <w:bCs/>
+        </w:rPr>
+        <w:t>5</w:t>
+      </w:r>
+      <w:r>
+        <w:rPr>
+          <w:rFonts w:ascii="Arial" w:hAnsi="Arial"/>
+          <w:b/>
+          <w:bCs/>
+        </w:rPr>
+        <w:t>:</w:t>
+      </w:r>
+      <w:r>
+        <w:rPr>
+          <w:rFonts w:ascii="Arial" w:hAnsi="Arial"/>
+        </w:rPr>
+        <w:tab/>
+        <w:tab/>
+        <w:t>1</w:t>
+      </w:r>
+      <w:r>
+        <w:rPr>
+          <w:rFonts w:ascii="Arial" w:hAnsi="Arial"/>
+        </w:rPr>
+        <w:t>8</w:t>
+      </w:r>
+      <w:r>
+        <w:rPr>
+          <w:rFonts w:ascii="Arial" w:hAnsi="Arial"/>
+        </w:rPr>
+        <w:t xml:space="preserve">.02.24  /  </w:t>
+      </w:r>
+      <w:r>
+        <w:rPr>
+          <w:rFonts w:ascii="Arial" w:hAnsi="Arial"/>
+        </w:rPr>
+        <w:t>8h - 10h30</w:t>
+      </w:r>
+    </w:p>
+    <w:p>
+      <w:pPr>
+        <w:pStyle w:val="Normal"/>
+        <w:bidi w:val="0"/>
+        <w:jc w:val="both"/>
+        <w:rPr>
+          <w:rFonts w:ascii="Arial" w:hAnsi="Arial"/>
+        </w:rPr>
+      </w:pPr>
+      <w:r>
+        <w:rPr>
+          <w:rFonts w:ascii="Arial" w:hAnsi="Arial"/>
+          <w:b/>
+          <w:bCs/>
+        </w:rPr>
+        <w:t>Participantes:</w:t>
+      </w:r>
+      <w:r>
+        <w:rPr>
+          <w:rFonts w:ascii="Arial" w:hAnsi="Arial"/>
+        </w:rPr>
+        <w:tab/>
+        <w:t xml:space="preserve">Edílson, Eridan, </w:t>
+      </w:r>
+      <w:r>
+        <w:rPr>
+          <w:rFonts w:ascii="Arial" w:hAnsi="Arial"/>
+        </w:rPr>
+        <w:t>Francieli (extemporânea).</w:t>
+      </w:r>
+    </w:p>
+    <w:p>
+      <w:pPr>
+        <w:pStyle w:val="Normal"/>
+        <w:bidi w:val="0"/>
+        <w:jc w:val="both"/>
+        <w:rPr>
+          <w:rFonts w:ascii="Arial" w:hAnsi="Arial"/>
+        </w:rPr>
+      </w:pPr>
+      <w:r>
+        <w:rPr>
+          <w:rFonts w:ascii="Arial" w:hAnsi="Arial"/>
+        </w:rPr>
+      </w:r>
+    </w:p>
+    <w:p>
+      <w:pPr>
+        <w:pStyle w:val="Normal"/>
+        <w:bidi w:val="0"/>
+        <w:jc w:val="both"/>
+        <w:rPr>
+          <w:rFonts w:ascii="Arial" w:hAnsi="Arial"/>
+        </w:rPr>
+      </w:pPr>
+      <w:r>
+        <w:rPr>
+          <w:rFonts w:ascii="Arial" w:hAnsi="Arial"/>
+        </w:rPr>
+        <w:t>Reunião ocorrida via Discord.</w:t>
+      </w:r>
+    </w:p>
+    <w:p>
+      <w:pPr>
+        <w:pStyle w:val="Normal"/>
+        <w:bidi w:val="0"/>
+        <w:jc w:val="both"/>
+        <w:rPr>
+          <w:rFonts w:ascii="Arial" w:hAnsi="Arial"/>
+        </w:rPr>
+      </w:pPr>
+      <w:r>
+        <w:rPr/>
+      </w:r>
+    </w:p>
+    <w:p>
+      <w:pPr>
+        <w:pStyle w:val="Normal"/>
+        <w:bidi w:val="0"/>
+        <w:jc w:val="both"/>
+        <w:rPr>
+          <w:rFonts w:ascii="Arial" w:hAnsi="Arial"/>
+        </w:rPr>
+      </w:pPr>
+      <w:r>
+        <w:rPr>
+          <w:rFonts w:ascii="Arial" w:hAnsi="Arial"/>
+        </w:rPr>
+        <w:t>Foi criado o html da página “seja um revendedor”.</w:t>
+      </w:r>
+    </w:p>
+    <w:p>
+      <w:pPr>
+        <w:pStyle w:val="Normal"/>
+        <w:bidi w:val="0"/>
+        <w:jc w:val="both"/>
+        <w:rPr>
+          <w:rFonts w:ascii="Arial" w:hAnsi="Arial"/>
+        </w:rPr>
+      </w:pPr>
+      <w:r>
+        <w:rPr>
+          <w:rFonts w:ascii="Arial" w:hAnsi="Arial"/>
+        </w:rPr>
+      </w:r>
+    </w:p>
+    <w:p>
+      <w:pPr>
+        <w:pStyle w:val="Normal"/>
+        <w:bidi w:val="0"/>
+        <w:jc w:val="both"/>
+        <w:rPr>
+          <w:rFonts w:ascii="Arial" w:hAnsi="Arial"/>
+        </w:rPr>
+      </w:pPr>
+      <w:r>
+        <w:rPr>
+          <w:rFonts w:ascii="Arial" w:hAnsi="Arial"/>
+        </w:rPr>
+        <w:t xml:space="preserve">A Fran </w:t>
+      </w:r>
+      <w:r>
+        <w:rPr>
+          <w:rFonts w:ascii="Arial" w:hAnsi="Arial"/>
+        </w:rPr>
+        <w:t>não pôde participar no horário da manhã, que havia sido acordado entre o Edílson e o Eridan, mas revisou os trabalhos feitos e ainda os ampliou, iniciando suas formatações com a introdução das imagens em suas respectivas tags, assim como os principais textos, além de criar a logomarca e também inseri-la na tag respectiva.</w:t>
+      </w:r>
+    </w:p>
+    <w:p>
+      <w:pPr>
+        <w:pStyle w:val="Normal"/>
+        <w:bidi w:val="0"/>
+        <w:jc w:val="left"/>
+        <w:rPr>
+          <w:rFonts w:ascii="Arial" w:hAnsi="Arial"/>
+        </w:rPr>
+      </w:pPr>
+      <w:r>
+        <w:rPr/>
+        <w:t>-----------------------------------------------------------------------------------------------------------------------</w:t>
+      </w:r>
+    </w:p>
+    <w:p>
+      <w:pPr>
+        <w:pStyle w:val="Normal"/>
+        <w:bidi w:val="0"/>
+        <w:jc w:val="both"/>
+        <w:rPr>
+          <w:rFonts w:ascii="Arial" w:hAnsi="Arial"/>
+        </w:rPr>
+      </w:pPr>
+      <w:r>
+        <w:rPr>
+          <w:rFonts w:ascii="Arial" w:hAnsi="Arial"/>
+        </w:rPr>
+      </w:r>
+    </w:p>
+    <w:p>
+      <w:pPr>
+        <w:pStyle w:val="Normal"/>
+        <w:bidi w:val="0"/>
+        <w:jc w:val="both"/>
+        <w:rPr>
+          <w:rFonts w:ascii="Arial" w:hAnsi="Arial"/>
+        </w:rPr>
+      </w:pPr>
+      <w:r>
+        <w:rPr/>
+      </w:r>
+    </w:p>
+    <w:p>
+      <w:pPr>
+        <w:pStyle w:val="Normal"/>
+        <w:bidi w:val="0"/>
+        <w:jc w:val="both"/>
+        <w:rPr>
+          <w:rFonts w:ascii="Arial" w:hAnsi="Arial"/>
+        </w:rPr>
+      </w:pPr>
+      <w:r>
+        <w:rPr>
+          <w:rFonts w:ascii="Arial" w:hAnsi="Arial"/>
+          <w:b/>
+          <w:bCs/>
+        </w:rPr>
+        <w:t>Reunião 0</w:t>
+      </w:r>
+      <w:r>
+        <w:rPr>
+          <w:rFonts w:ascii="Arial" w:hAnsi="Arial"/>
+          <w:b/>
+          <w:bCs/>
+        </w:rPr>
+        <w:t>6</w:t>
+      </w:r>
+      <w:r>
+        <w:rPr>
+          <w:rFonts w:ascii="Arial" w:hAnsi="Arial"/>
+          <w:b/>
+          <w:bCs/>
+        </w:rPr>
+        <w:t>:</w:t>
+      </w:r>
+      <w:r>
+        <w:rPr>
+          <w:rFonts w:ascii="Arial" w:hAnsi="Arial"/>
+        </w:rPr>
+        <w:tab/>
+        <w:tab/>
+        <w:t>1</w:t>
+      </w:r>
+      <w:r>
+        <w:rPr>
+          <w:rFonts w:ascii="Arial" w:hAnsi="Arial"/>
+        </w:rPr>
+        <w:t>9</w:t>
+      </w:r>
+      <w:r>
+        <w:rPr>
+          <w:rFonts w:ascii="Arial" w:hAnsi="Arial"/>
+        </w:rPr>
+        <w:t xml:space="preserve">.02.24  /  </w:t>
+      </w:r>
+      <w:r>
+        <w:rPr>
+          <w:rFonts w:ascii="Arial" w:hAnsi="Arial"/>
+        </w:rPr>
+        <w:t>15h - 16h30</w:t>
+      </w:r>
+    </w:p>
+    <w:p>
+      <w:pPr>
+        <w:pStyle w:val="Normal"/>
+        <w:bidi w:val="0"/>
+        <w:jc w:val="both"/>
+        <w:rPr>
+          <w:rFonts w:ascii="Arial" w:hAnsi="Arial"/>
+        </w:rPr>
+      </w:pPr>
+      <w:r>
+        <w:rPr>
+          <w:rFonts w:ascii="Arial" w:hAnsi="Arial"/>
+          <w:b/>
+          <w:bCs/>
+        </w:rPr>
+        <w:t>Participantes:</w:t>
+      </w:r>
+      <w:r>
+        <w:rPr>
+          <w:rFonts w:ascii="Arial" w:hAnsi="Arial"/>
+        </w:rPr>
+        <w:tab/>
+        <w:t>Edílson, Eridan</w:t>
+      </w:r>
+      <w:r>
+        <w:rPr>
+          <w:rFonts w:ascii="Arial" w:hAnsi="Arial"/>
+        </w:rPr>
+        <w:t>.</w:t>
+      </w:r>
+    </w:p>
+    <w:p>
+      <w:pPr>
+        <w:pStyle w:val="Normal"/>
+        <w:bidi w:val="0"/>
+        <w:jc w:val="both"/>
+        <w:rPr>
+          <w:rFonts w:ascii="Arial" w:hAnsi="Arial"/>
+        </w:rPr>
+      </w:pPr>
+      <w:r>
+        <w:rPr>
+          <w:rFonts w:ascii="Arial" w:hAnsi="Arial"/>
+        </w:rPr>
+      </w:r>
+    </w:p>
+    <w:p>
+      <w:pPr>
+        <w:pStyle w:val="Normal"/>
+        <w:bidi w:val="0"/>
+        <w:jc w:val="both"/>
+        <w:rPr>
+          <w:rFonts w:ascii="Arial" w:hAnsi="Arial"/>
+        </w:rPr>
+      </w:pPr>
+      <w:r>
+        <w:rPr>
+          <w:rFonts w:ascii="Arial" w:hAnsi="Arial"/>
+        </w:rPr>
+        <w:t>Reunião ocorrida via Discord.</w:t>
+      </w:r>
+    </w:p>
+    <w:p>
+      <w:pPr>
+        <w:pStyle w:val="Normal"/>
+        <w:bidi w:val="0"/>
+        <w:jc w:val="both"/>
+        <w:rPr>
+          <w:rFonts w:ascii="Arial" w:hAnsi="Arial"/>
+        </w:rPr>
+      </w:pPr>
+      <w:r>
+        <w:rPr/>
+      </w:r>
+    </w:p>
+    <w:p>
+      <w:pPr>
+        <w:pStyle w:val="Normal"/>
+        <w:bidi w:val="0"/>
+        <w:jc w:val="both"/>
+        <w:rPr>
+          <w:rFonts w:ascii="Arial" w:hAnsi="Arial"/>
+        </w:rPr>
+      </w:pPr>
+      <w:r>
+        <w:rPr>
+          <w:rFonts w:ascii="Arial" w:hAnsi="Arial"/>
+        </w:rPr>
+        <w:t>Devido à ausência de outros modelos, foi criado um rascunho do que virá a ser o dashboard do site.</w:t>
+      </w:r>
+    </w:p>
+    <w:p>
+      <w:pPr>
+        <w:pStyle w:val="Normal"/>
+        <w:bidi w:val="0"/>
+        <w:jc w:val="both"/>
+        <w:rPr>
+          <w:rFonts w:ascii="Arial" w:hAnsi="Arial"/>
+        </w:rPr>
+      </w:pPr>
+      <w:r>
+        <w:rPr>
+          <w:rFonts w:ascii="Arial" w:hAnsi="Arial"/>
+        </w:rPr>
+        <w:t>Na ocasião foi verificado que será necessário os cadastros para que sejam exibidos no dashboard, como endereços e cartões de crédito/débito (baseado no modelo da Cacau Show).</w:t>
+      </w:r>
+    </w:p>
+    <w:p>
+      <w:pPr>
+        <w:pStyle w:val="Normal"/>
+        <w:bidi w:val="0"/>
+        <w:jc w:val="both"/>
+        <w:rPr>
+          <w:rFonts w:ascii="Arial" w:hAnsi="Arial"/>
+        </w:rPr>
+      </w:pPr>
+      <w:r>
+        <w:rPr/>
+      </w:r>
+    </w:p>
+    <w:p>
+      <w:pPr>
+        <w:pStyle w:val="Normal"/>
+        <w:bidi w:val="0"/>
+        <w:jc w:val="both"/>
+        <w:rPr>
+          <w:rFonts w:ascii="Arial" w:hAnsi="Arial"/>
+        </w:rPr>
+      </w:pPr>
+      <w:r>
+        <w:rPr>
+          <w:rFonts w:ascii="Arial" w:hAnsi="Arial"/>
+        </w:rPr>
+        <w:t>Foi percebido que serão necessários páginas de cadastros, como a de usuário, forma de pagamento e outros.</w:t>
+      </w:r>
+    </w:p>
+    <w:p>
+      <w:pPr>
+        <w:pStyle w:val="Normal"/>
+        <w:bidi w:val="0"/>
+        <w:jc w:val="left"/>
+        <w:rPr>
+          <w:rFonts w:ascii="Arial" w:hAnsi="Arial"/>
+        </w:rPr>
+      </w:pPr>
+      <w:r>
+        <w:rPr>
+          <w:rFonts w:ascii="Arial" w:hAnsi="Arial"/>
+        </w:rPr>
+        <w:t>-----------------------------------------------------------------------------------------------------------------------</w:t>
       </w:r>
     </w:p>
     <w:sectPr>
@@ -1275,7 +1756,7 @@
     <w:pPr>
       <w:widowControl/>
       <w:suppressAutoHyphens w:val="true"/>
-      <w:overflowPunct w:val="false"/>
+      <w:overflowPunct w:val="true"/>
       <w:bidi w:val="0"/>
       <w:spacing w:before="0" w:after="0"/>
       <w:jc w:val="left"/>

</xml_diff>

<commit_message>
:feat: doc: Criada a página HTML para o usuário. Atualizado o relatório.
</commit_message>
<xml_diff>
--- a/Grupo 02 - Sprint_Relatório.docx
+++ b/Grupo 02 - Sprint_Relatório.docx
@@ -624,13 +624,7 @@
         </w:rPr>
         <w:t xml:space="preserve"> </w:t>
         <w:tab/>
-        <w:t xml:space="preserve">04.02.24  /  </w:t>
-      </w:r>
-      <w:r>
-        <w:rPr>
-          <w:rFonts w:ascii="Arial" w:hAnsi="Arial"/>
-        </w:rPr>
-        <w:t>15h – 17h30.</w:t>
+        <w:t>04.02.24  /  15h – 17h30.</w:t>
       </w:r>
     </w:p>
     <w:p>
@@ -1046,27 +1040,7 @@
       </w:pPr>
       <w:r>
         <w:rPr/>
-        <w:t xml:space="preserve">Sprint 01: </w:t>
-      </w:r>
-      <w:r>
-        <w:rPr/>
-        <w:t>08.02</w:t>
-      </w:r>
-      <w:r>
-        <w:rPr/>
-        <w:t xml:space="preserve">.24 – </w:t>
-      </w:r>
-      <w:r>
-        <w:rPr/>
-        <w:t>21</w:t>
-      </w:r>
-      <w:r>
-        <w:rPr/>
-        <w:t xml:space="preserve">.02.24 </w:t>
-      </w:r>
-      <w:r>
-        <w:rPr/>
-        <w:t>(abrange o período de carnaval)</w:t>
+        <w:t>Sprint 01: 08.02.24 – 21.02.24 (abrange o período de carnaval)</w:t>
       </w:r>
     </w:p>
     <w:p>
@@ -1106,13 +1080,7 @@
         </w:rPr>
         <w:tab/>
         <w:tab/>
-        <w:t xml:space="preserve">11.02.24  /  </w:t>
-      </w:r>
-      <w:r>
-        <w:rPr>
-          <w:rFonts w:ascii="Arial" w:hAnsi="Arial"/>
-        </w:rPr>
-        <w:t>8h - 10h20</w:t>
+        <w:t>11.02.24  /  8h - 10h20</w:t>
       </w:r>
     </w:p>
     <w:p>
@@ -1292,49 +1260,203 @@
           <w:b/>
           <w:bCs/>
         </w:rPr>
-        <w:t>Reunião 0</w:t>
-      </w:r>
+        <w:t>Reunião 05:</w:t>
+      </w:r>
+      <w:r>
+        <w:rPr>
+          <w:rFonts w:ascii="Arial" w:hAnsi="Arial"/>
+        </w:rPr>
+        <w:tab/>
+        <w:tab/>
+        <w:t>18.02.24  /  8h - 10h30</w:t>
+      </w:r>
+    </w:p>
+    <w:p>
+      <w:pPr>
+        <w:pStyle w:val="Normal"/>
+        <w:bidi w:val="0"/>
+        <w:jc w:val="both"/>
+        <w:rPr>
+          <w:rFonts w:ascii="Arial" w:hAnsi="Arial"/>
+        </w:rPr>
+      </w:pPr>
       <w:r>
         <w:rPr>
           <w:rFonts w:ascii="Arial" w:hAnsi="Arial"/>
           <w:b/>
           <w:bCs/>
         </w:rPr>
-        <w:t>5</w:t>
-      </w:r>
+        <w:t>Participantes:</w:t>
+      </w:r>
+      <w:r>
+        <w:rPr>
+          <w:rFonts w:ascii="Arial" w:hAnsi="Arial"/>
+        </w:rPr>
+        <w:tab/>
+        <w:t>Edílson, Eridan, Francieli (extemporânea).</w:t>
+      </w:r>
+    </w:p>
+    <w:p>
+      <w:pPr>
+        <w:pStyle w:val="Normal"/>
+        <w:bidi w:val="0"/>
+        <w:jc w:val="both"/>
+        <w:rPr>
+          <w:rFonts w:ascii="Arial" w:hAnsi="Arial"/>
+        </w:rPr>
+      </w:pPr>
+      <w:r>
+        <w:rPr>
+          <w:rFonts w:ascii="Arial" w:hAnsi="Arial"/>
+        </w:rPr>
+      </w:r>
+    </w:p>
+    <w:p>
+      <w:pPr>
+        <w:pStyle w:val="Normal"/>
+        <w:bidi w:val="0"/>
+        <w:jc w:val="both"/>
+        <w:rPr>
+          <w:rFonts w:ascii="Arial" w:hAnsi="Arial"/>
+        </w:rPr>
+      </w:pPr>
+      <w:r>
+        <w:rPr>
+          <w:rFonts w:ascii="Arial" w:hAnsi="Arial"/>
+        </w:rPr>
+        <w:t>Reunião ocorrida via Discord.</w:t>
+      </w:r>
+    </w:p>
+    <w:p>
+      <w:pPr>
+        <w:pStyle w:val="Normal"/>
+        <w:bidi w:val="0"/>
+        <w:jc w:val="both"/>
+        <w:rPr>
+          <w:rFonts w:ascii="Arial" w:hAnsi="Arial"/>
+        </w:rPr>
+      </w:pPr>
+      <w:r>
+        <w:rPr>
+          <w:rFonts w:ascii="Arial" w:hAnsi="Arial"/>
+        </w:rPr>
+      </w:r>
+    </w:p>
+    <w:p>
+      <w:pPr>
+        <w:pStyle w:val="Normal"/>
+        <w:bidi w:val="0"/>
+        <w:jc w:val="both"/>
+        <w:rPr>
+          <w:rFonts w:ascii="Arial" w:hAnsi="Arial"/>
+        </w:rPr>
+      </w:pPr>
+      <w:r>
+        <w:rPr>
+          <w:rFonts w:ascii="Arial" w:hAnsi="Arial"/>
+        </w:rPr>
+        <w:t>Foi criado o html da página “seja um revendedor”.</w:t>
+      </w:r>
+    </w:p>
+    <w:p>
+      <w:pPr>
+        <w:pStyle w:val="Normal"/>
+        <w:bidi w:val="0"/>
+        <w:jc w:val="both"/>
+        <w:rPr>
+          <w:rFonts w:ascii="Arial" w:hAnsi="Arial"/>
+        </w:rPr>
+      </w:pPr>
+      <w:r>
+        <w:rPr>
+          <w:rFonts w:ascii="Arial" w:hAnsi="Arial"/>
+        </w:rPr>
+      </w:r>
+    </w:p>
+    <w:p>
+      <w:pPr>
+        <w:pStyle w:val="Normal"/>
+        <w:bidi w:val="0"/>
+        <w:jc w:val="both"/>
+        <w:rPr>
+          <w:rFonts w:ascii="Arial" w:hAnsi="Arial"/>
+        </w:rPr>
+      </w:pPr>
+      <w:r>
+        <w:rPr>
+          <w:rFonts w:ascii="Arial" w:hAnsi="Arial"/>
+        </w:rPr>
+        <w:t>A Fran não pôde participar no horário da manhã, que havia sido acordado entre o Edílson e o Eridan, mas revisou os trabalhos feitos e ainda os ampliou, iniciando suas formatações com a introdução das imagens em suas respectivas tags, assim como os principais textos, além de criar a logomarca e também inseri-la na tag respectiva.</w:t>
+      </w:r>
+    </w:p>
+    <w:p>
+      <w:pPr>
+        <w:pStyle w:val="Normal"/>
+        <w:bidi w:val="0"/>
+        <w:jc w:val="left"/>
+        <w:rPr>
+          <w:rFonts w:ascii="Arial" w:hAnsi="Arial"/>
+        </w:rPr>
+      </w:pPr>
+      <w:r>
+        <w:rPr/>
+        <w:t>-----------------------------------------------------------------------------------------------------------------------</w:t>
+      </w:r>
+    </w:p>
+    <w:p>
+      <w:pPr>
+        <w:pStyle w:val="Normal"/>
+        <w:bidi w:val="0"/>
+        <w:jc w:val="both"/>
+        <w:rPr>
+          <w:rFonts w:ascii="Arial" w:hAnsi="Arial"/>
+        </w:rPr>
+      </w:pPr>
+      <w:r>
+        <w:rPr>
+          <w:rFonts w:ascii="Arial" w:hAnsi="Arial"/>
+        </w:rPr>
+      </w:r>
+    </w:p>
+    <w:p>
+      <w:pPr>
+        <w:pStyle w:val="Normal"/>
+        <w:bidi w:val="0"/>
+        <w:jc w:val="both"/>
+        <w:rPr>
+          <w:rFonts w:ascii="Arial" w:hAnsi="Arial"/>
+        </w:rPr>
+      </w:pPr>
+      <w:r>
+        <w:rPr>
+          <w:rFonts w:ascii="Arial" w:hAnsi="Arial"/>
+        </w:rPr>
+      </w:r>
+    </w:p>
+    <w:p>
+      <w:pPr>
+        <w:pStyle w:val="Normal"/>
+        <w:bidi w:val="0"/>
+        <w:jc w:val="both"/>
+        <w:rPr>
+          <w:rFonts w:ascii="Arial" w:hAnsi="Arial"/>
+        </w:rPr>
+      </w:pPr>
       <w:r>
         <w:rPr>
           <w:rFonts w:ascii="Arial" w:hAnsi="Arial"/>
           <w:b/>
           <w:bCs/>
         </w:rPr>
-        <w:t>:</w:t>
-      </w:r>
-      <w:r>
-        <w:rPr>
-          <w:rFonts w:ascii="Arial" w:hAnsi="Arial"/>
-        </w:rPr>
-        <w:tab/>
-        <w:tab/>
-        <w:t>1</w:t>
-      </w:r>
-      <w:r>
-        <w:rPr>
-          <w:rFonts w:ascii="Arial" w:hAnsi="Arial"/>
-        </w:rPr>
-        <w:t>8</w:t>
-      </w:r>
-      <w:r>
-        <w:rPr>
-          <w:rFonts w:ascii="Arial" w:hAnsi="Arial"/>
-        </w:rPr>
-        <w:t xml:space="preserve">.02.24  /  </w:t>
-      </w:r>
-      <w:r>
-        <w:rPr>
-          <w:rFonts w:ascii="Arial" w:hAnsi="Arial"/>
-        </w:rPr>
-        <w:t>8h - 10h30</w:t>
+        <w:t>Reunião 06:</w:t>
+      </w:r>
+      <w:r>
+        <w:rPr>
+          <w:rFonts w:ascii="Arial" w:hAnsi="Arial"/>
+        </w:rPr>
+        <w:tab/>
+        <w:tab/>
+        <w:t>19.02.24  /  15h - 16h30</w:t>
       </w:r>
     </w:p>
     <w:p>
@@ -1359,13 +1481,7 @@
           <w:rFonts w:ascii="Arial" w:hAnsi="Arial"/>
         </w:rPr>
         <w:tab/>
-        <w:t xml:space="preserve">Edílson, Eridan, </w:t>
-      </w:r>
-      <w:r>
-        <w:rPr>
-          <w:rFonts w:ascii="Arial" w:hAnsi="Arial"/>
-        </w:rPr>
-        <w:t>Francieli (extemporânea).</w:t>
+        <w:t>Edílson, Eridan.</w:t>
       </w:r>
     </w:p>
     <w:p>
@@ -1409,102 +1525,88 @@
         </w:rPr>
       </w:pPr>
       <w:r>
-        <w:rPr/>
-      </w:r>
-    </w:p>
-    <w:p>
-      <w:pPr>
-        <w:pStyle w:val="Normal"/>
-        <w:bidi w:val="0"/>
-        <w:jc w:val="both"/>
-        <w:rPr>
-          <w:rFonts w:ascii="Arial" w:hAnsi="Arial"/>
-        </w:rPr>
-      </w:pPr>
-      <w:r>
-        <w:rPr>
-          <w:rFonts w:ascii="Arial" w:hAnsi="Arial"/>
-        </w:rPr>
-        <w:t>Foi criado o html da página “seja um revendedor”.</w:t>
-      </w:r>
-    </w:p>
-    <w:p>
-      <w:pPr>
-        <w:pStyle w:val="Normal"/>
-        <w:bidi w:val="0"/>
-        <w:jc w:val="both"/>
-        <w:rPr>
-          <w:rFonts w:ascii="Arial" w:hAnsi="Arial"/>
-        </w:rPr>
-      </w:pPr>
-      <w:r>
-        <w:rPr>
-          <w:rFonts w:ascii="Arial" w:hAnsi="Arial"/>
-        </w:rPr>
-      </w:r>
-    </w:p>
-    <w:p>
-      <w:pPr>
-        <w:pStyle w:val="Normal"/>
-        <w:bidi w:val="0"/>
-        <w:jc w:val="both"/>
-        <w:rPr>
-          <w:rFonts w:ascii="Arial" w:hAnsi="Arial"/>
-        </w:rPr>
-      </w:pPr>
-      <w:r>
-        <w:rPr>
-          <w:rFonts w:ascii="Arial" w:hAnsi="Arial"/>
-        </w:rPr>
-        <w:t xml:space="preserve">A Fran </w:t>
-      </w:r>
-      <w:r>
-        <w:rPr>
-          <w:rFonts w:ascii="Arial" w:hAnsi="Arial"/>
-        </w:rPr>
-        <w:t>não pôde participar no horário da manhã, que havia sido acordado entre o Edílson e o Eridan, mas revisou os trabalhos feitos e ainda os ampliou, iniciando suas formatações com a introdução das imagens em suas respectivas tags, assim como os principais textos, além de criar a logomarca e também inseri-la na tag respectiva.</w:t>
-      </w:r>
-    </w:p>
-    <w:p>
-      <w:pPr>
-        <w:pStyle w:val="Normal"/>
-        <w:bidi w:val="0"/>
-        <w:jc w:val="left"/>
-        <w:rPr>
-          <w:rFonts w:ascii="Arial" w:hAnsi="Arial"/>
-        </w:rPr>
-      </w:pPr>
-      <w:r>
-        <w:rPr/>
+        <w:rPr>
+          <w:rFonts w:ascii="Arial" w:hAnsi="Arial"/>
+        </w:rPr>
+      </w:r>
+    </w:p>
+    <w:p>
+      <w:pPr>
+        <w:pStyle w:val="Normal"/>
+        <w:bidi w:val="0"/>
+        <w:jc w:val="both"/>
+        <w:rPr>
+          <w:rFonts w:ascii="Arial" w:hAnsi="Arial"/>
+        </w:rPr>
+      </w:pPr>
+      <w:r>
+        <w:rPr>
+          <w:rFonts w:ascii="Arial" w:hAnsi="Arial"/>
+        </w:rPr>
+        <w:t>Devido à ausência de outros modelos, foi criado um rascunho do que virá a ser o dashboard do site.</w:t>
+      </w:r>
+    </w:p>
+    <w:p>
+      <w:pPr>
+        <w:pStyle w:val="Normal"/>
+        <w:bidi w:val="0"/>
+        <w:jc w:val="both"/>
+        <w:rPr>
+          <w:rFonts w:ascii="Arial" w:hAnsi="Arial"/>
+        </w:rPr>
+      </w:pPr>
+      <w:r>
+        <w:rPr>
+          <w:rFonts w:ascii="Arial" w:hAnsi="Arial"/>
+        </w:rPr>
+        <w:t>Na ocasião foi verificado que será necessário os cadastros para que sejam exibidos no dashboard, como endereços e cartões de crédito/débito (baseado no modelo da Cacau Show).</w:t>
+      </w:r>
+    </w:p>
+    <w:p>
+      <w:pPr>
+        <w:pStyle w:val="Normal"/>
+        <w:bidi w:val="0"/>
+        <w:jc w:val="both"/>
+        <w:rPr>
+          <w:rFonts w:ascii="Arial" w:hAnsi="Arial"/>
+        </w:rPr>
+      </w:pPr>
+      <w:r>
+        <w:rPr>
+          <w:rFonts w:ascii="Arial" w:hAnsi="Arial"/>
+        </w:rPr>
+      </w:r>
+    </w:p>
+    <w:p>
+      <w:pPr>
+        <w:pStyle w:val="Normal"/>
+        <w:bidi w:val="0"/>
+        <w:jc w:val="both"/>
+        <w:rPr>
+          <w:rFonts w:ascii="Arial" w:hAnsi="Arial"/>
+        </w:rPr>
+      </w:pPr>
+      <w:r>
+        <w:rPr>
+          <w:rFonts w:ascii="Arial" w:hAnsi="Arial"/>
+        </w:rPr>
+        <w:t>Foi percebido que serão necessários páginas de cadastros, como a de usuário, forma de pagamento e outros.</w:t>
+      </w:r>
+    </w:p>
+    <w:p>
+      <w:pPr>
+        <w:pStyle w:val="Normal"/>
+        <w:bidi w:val="0"/>
+        <w:jc w:val="left"/>
+        <w:rPr>
+          <w:rFonts w:ascii="Arial" w:hAnsi="Arial"/>
+        </w:rPr>
+      </w:pPr>
+      <w:r>
+        <w:rPr>
+          <w:rFonts w:ascii="Arial" w:hAnsi="Arial"/>
+        </w:rPr>
         <w:t>-----------------------------------------------------------------------------------------------------------------------</w:t>
-      </w:r>
-    </w:p>
-    <w:p>
-      <w:pPr>
-        <w:pStyle w:val="Normal"/>
-        <w:bidi w:val="0"/>
-        <w:jc w:val="both"/>
-        <w:rPr>
-          <w:rFonts w:ascii="Arial" w:hAnsi="Arial"/>
-        </w:rPr>
-      </w:pPr>
-      <w:r>
-        <w:rPr>
-          <w:rFonts w:ascii="Arial" w:hAnsi="Arial"/>
-        </w:rPr>
-      </w:r>
-    </w:p>
-    <w:p>
-      <w:pPr>
-        <w:pStyle w:val="Normal"/>
-        <w:bidi w:val="0"/>
-        <w:jc w:val="both"/>
-        <w:rPr>
-          <w:rFonts w:ascii="Arial" w:hAnsi="Arial"/>
-        </w:rPr>
-      </w:pPr>
-      <w:r>
-        <w:rPr/>
       </w:r>
     </w:p>
     <w:p>
@@ -1530,7 +1632,7 @@
           <w:b/>
           <w:bCs/>
         </w:rPr>
-        <w:t>6</w:t>
+        <w:t>7</w:t>
       </w:r>
       <w:r>
         <w:rPr>
@@ -1546,25 +1648,30 @@
         </w:rPr>
         <w:tab/>
         <w:tab/>
-        <w:t>1</w:t>
-      </w:r>
-      <w:r>
-        <w:rPr>
-          <w:rFonts w:ascii="Arial" w:hAnsi="Arial"/>
-        </w:rPr>
-        <w:t>9</w:t>
-      </w:r>
-      <w:r>
-        <w:rPr>
-          <w:rFonts w:ascii="Arial" w:hAnsi="Arial"/>
-        </w:rPr>
-        <w:t xml:space="preserve">.02.24  /  </w:t>
-      </w:r>
-      <w:r>
-        <w:rPr>
-          <w:rFonts w:ascii="Arial" w:hAnsi="Arial"/>
-        </w:rPr>
-        <w:t>15h - 16h30</w:t>
+      </w:r>
+      <w:r>
+        <w:rPr>
+          <w:rFonts w:ascii="Arial" w:hAnsi="Arial"/>
+        </w:rPr>
+        <w:t>02</w:t>
+      </w:r>
+      <w:r>
+        <w:rPr>
+          <w:rFonts w:ascii="Arial" w:hAnsi="Arial"/>
+        </w:rPr>
+        <w:t>.0</w:t>
+      </w:r>
+      <w:r>
+        <w:rPr>
+          <w:rFonts w:ascii="Arial" w:hAnsi="Arial"/>
+        </w:rPr>
+        <w:t>3</w:t>
+      </w:r>
+      <w:r>
+        <w:rPr>
+          <w:rFonts w:ascii="Arial" w:hAnsi="Arial"/>
+        </w:rPr>
+        <w:t>.24  /  15h - 16h30</w:t>
       </w:r>
     </w:p>
     <w:p>
@@ -1589,118 +1696,54 @@
           <w:rFonts w:ascii="Arial" w:hAnsi="Arial"/>
         </w:rPr>
         <w:tab/>
-        <w:t>Edílson, Eridan</w:t>
-      </w:r>
-      <w:r>
-        <w:rPr>
-          <w:rFonts w:ascii="Arial" w:hAnsi="Arial"/>
-        </w:rPr>
-        <w:t>.</w:t>
-      </w:r>
-    </w:p>
-    <w:p>
-      <w:pPr>
-        <w:pStyle w:val="Normal"/>
-        <w:bidi w:val="0"/>
-        <w:jc w:val="both"/>
-        <w:rPr>
-          <w:rFonts w:ascii="Arial" w:hAnsi="Arial"/>
-        </w:rPr>
-      </w:pPr>
-      <w:r>
-        <w:rPr>
-          <w:rFonts w:ascii="Arial" w:hAnsi="Arial"/>
-        </w:rPr>
-      </w:r>
-    </w:p>
-    <w:p>
-      <w:pPr>
-        <w:pStyle w:val="Normal"/>
-        <w:bidi w:val="0"/>
-        <w:jc w:val="both"/>
-        <w:rPr>
-          <w:rFonts w:ascii="Arial" w:hAnsi="Arial"/>
-        </w:rPr>
-      </w:pPr>
-      <w:r>
-        <w:rPr>
-          <w:rFonts w:ascii="Arial" w:hAnsi="Arial"/>
-        </w:rPr>
-        <w:t>Reunião ocorrida via Discord.</w:t>
-      </w:r>
-    </w:p>
-    <w:p>
-      <w:pPr>
-        <w:pStyle w:val="Normal"/>
-        <w:bidi w:val="0"/>
-        <w:jc w:val="both"/>
-        <w:rPr>
-          <w:rFonts w:ascii="Arial" w:hAnsi="Arial"/>
-        </w:rPr>
-      </w:pPr>
-      <w:r>
-        <w:rPr/>
-      </w:r>
-    </w:p>
-    <w:p>
-      <w:pPr>
-        <w:pStyle w:val="Normal"/>
-        <w:bidi w:val="0"/>
-        <w:jc w:val="both"/>
-        <w:rPr>
-          <w:rFonts w:ascii="Arial" w:hAnsi="Arial"/>
-        </w:rPr>
-      </w:pPr>
-      <w:r>
-        <w:rPr>
-          <w:rFonts w:ascii="Arial" w:hAnsi="Arial"/>
-        </w:rPr>
-        <w:t>Devido à ausência de outros modelos, foi criado um rascunho do que virá a ser o dashboard do site.</w:t>
-      </w:r>
-    </w:p>
-    <w:p>
-      <w:pPr>
-        <w:pStyle w:val="Normal"/>
-        <w:bidi w:val="0"/>
-        <w:jc w:val="both"/>
-        <w:rPr>
-          <w:rFonts w:ascii="Arial" w:hAnsi="Arial"/>
-        </w:rPr>
-      </w:pPr>
-      <w:r>
-        <w:rPr>
-          <w:rFonts w:ascii="Arial" w:hAnsi="Arial"/>
-        </w:rPr>
-        <w:t>Na ocasião foi verificado que será necessário os cadastros para que sejam exibidos no dashboard, como endereços e cartões de crédito/débito (baseado no modelo da Cacau Show).</w:t>
-      </w:r>
-    </w:p>
-    <w:p>
-      <w:pPr>
-        <w:pStyle w:val="Normal"/>
-        <w:bidi w:val="0"/>
-        <w:jc w:val="both"/>
-        <w:rPr>
-          <w:rFonts w:ascii="Arial" w:hAnsi="Arial"/>
-        </w:rPr>
-      </w:pPr>
-      <w:r>
-        <w:rPr/>
-      </w:r>
-    </w:p>
-    <w:p>
-      <w:pPr>
-        <w:pStyle w:val="Normal"/>
-        <w:bidi w:val="0"/>
-        <w:jc w:val="both"/>
-        <w:rPr>
-          <w:rFonts w:ascii="Arial" w:hAnsi="Arial"/>
-        </w:rPr>
-      </w:pPr>
-      <w:r>
-        <w:rPr>
-          <w:rFonts w:ascii="Arial" w:hAnsi="Arial"/>
-        </w:rPr>
-        <w:t>Foi percebido que serão necessários páginas de cadastros, como a de usuário, forma de pagamento e outros.</w:t>
+        <w:t>Edílson, Eridan.</w:t>
+      </w:r>
+    </w:p>
+    <w:p>
+      <w:pPr>
+        <w:pStyle w:val="Normal"/>
+        <w:bidi w:val="0"/>
+        <w:jc w:val="both"/>
+        <w:rPr>
+          <w:rFonts w:ascii="Arial" w:hAnsi="Arial"/>
+        </w:rPr>
+      </w:pPr>
+      <w:r>
+        <w:rPr>
+          <w:rFonts w:ascii="Arial" w:hAnsi="Arial"/>
+        </w:rPr>
+      </w:r>
+    </w:p>
+    <w:p>
+      <w:pPr>
+        <w:pStyle w:val="Normal"/>
+        <w:bidi w:val="0"/>
+        <w:jc w:val="both"/>
+        <w:rPr>
+          <w:rFonts w:ascii="Arial" w:hAnsi="Arial"/>
+        </w:rPr>
+      </w:pPr>
+      <w:r>
+        <w:rPr>
+          <w:rFonts w:ascii="Arial" w:hAnsi="Arial"/>
+        </w:rPr>
+        <w:t>Analisando o projeto atual e as entepéries ocorridas, foi decido fazer as seguintes alterações no projeto:</w:t>
+      </w:r>
+    </w:p>
+    <w:p>
+      <w:pPr>
+        <w:pStyle w:val="Normal"/>
+        <w:bidi w:val="0"/>
+        <w:jc w:val="both"/>
+        <w:rPr>
+          <w:rFonts w:ascii="Arial" w:hAnsi="Arial"/>
+        </w:rPr>
+      </w:pPr>
+      <w:r>
+        <w:rPr>
+          <w:rFonts w:ascii="Arial" w:hAnsi="Arial"/>
+        </w:rPr>
+        <w:t>A página “seja um revendedor” será descontinuada momentaneamente. Em seu lugar serão criadas as páginas de usuário e login.</w:t>
       </w:r>
     </w:p>
     <w:p>
@@ -1756,7 +1799,7 @@
     <w:pPr>
       <w:widowControl/>
       <w:suppressAutoHyphens w:val="true"/>
-      <w:overflowPunct w:val="true"/>
+      <w:overflowPunct w:val="false"/>
       <w:bidi w:val="0"/>
       <w:spacing w:before="0" w:after="0"/>
       <w:jc w:val="left"/>

</xml_diff>